<commit_message>
bao cao tuan 6 va tuan 7
</commit_message>
<xml_diff>
--- a/Bao_Cao/UNIT TEST.docx
+++ b/Bao_Cao/UNIT TEST.docx
@@ -295,8 +295,6 @@
           <w:t>hoangthihagiang15i3@gmail.com</w:t>
         </w:r>
       </w:hyperlink>
-      <w:bookmarkStart w:id="0" w:name="_GoBack"/>
-      <w:bookmarkEnd w:id="0"/>
     </w:p>
     <w:p>
       <w:pPr>
@@ -1113,6 +1111,93 @@
         <w:br/>
         <w:t>• Là công cụ đánh giá năng lực của bạn. Số lượng các tình huống kiểm tra (test case) chuyển trạng thái "pass" sẽ thể hiện tốc độ làm việc, năng suất của bạn.</w:t>
       </w:r>
+    </w:p>
+    <w:p>
+      <w:pPr>
+        <w:shd w:val="clear" w:color="auto" w:fill="FFFFFF"/>
+        <w:spacing w:after="225" w:line="240" w:lineRule="auto"/>
+        <w:rPr>
+          <w:rFonts w:eastAsia="Times New Roman" w:cs="Times New Roman"/>
+          <w:color w:val="3D3D3D"/>
+          <w:szCs w:val="28"/>
+        </w:rPr>
+      </w:pPr>
+    </w:p>
+    <w:p>
+      <w:pPr>
+        <w:shd w:val="clear" w:color="auto" w:fill="FFFFFF"/>
+        <w:spacing w:after="225" w:line="240" w:lineRule="auto"/>
+        <w:rPr>
+          <w:rFonts w:eastAsia="Times New Roman" w:cs="Times New Roman"/>
+          <w:color w:val="3D3D3D"/>
+          <w:szCs w:val="28"/>
+        </w:rPr>
+      </w:pPr>
+      <w:r>
+        <w:rPr>
+          <w:rFonts w:eastAsia="Times New Roman" w:cs="Times New Roman"/>
+          <w:color w:val="3D3D3D"/>
+          <w:szCs w:val="28"/>
+        </w:rPr>
+        <w:t>Mail link Github:</w:t>
+      </w:r>
+    </w:p>
+    <w:p>
+      <w:pPr>
+        <w:shd w:val="clear" w:color="auto" w:fill="FFFFFF"/>
+        <w:spacing w:after="225" w:line="240" w:lineRule="auto"/>
+        <w:rPr>
+          <w:rFonts w:eastAsia="Times New Roman" w:cs="Times New Roman"/>
+          <w:color w:val="3D3D3D"/>
+          <w:szCs w:val="28"/>
+        </w:rPr>
+      </w:pPr>
+      <w:hyperlink r:id="rId11" w:history="1">
+        <w:r>
+          <w:rPr>
+            <w:rStyle w:val="Hyperlink"/>
+            <w:rFonts w:eastAsia="Times New Roman" w:cs="Times New Roman"/>
+            <w:szCs w:val="28"/>
+          </w:rPr>
+          <w:t>viethoangjk@gmail.com</w:t>
+        </w:r>
+      </w:hyperlink>
+    </w:p>
+    <w:p>
+      <w:pPr>
+        <w:shd w:val="clear" w:color="auto" w:fill="FFFFFF"/>
+        <w:spacing w:after="225" w:line="240" w:lineRule="auto"/>
+        <w:rPr>
+          <w:rFonts w:eastAsia="Times New Roman" w:cs="Times New Roman"/>
+          <w:color w:val="3D3D3D"/>
+          <w:szCs w:val="28"/>
+        </w:rPr>
+      </w:pPr>
+      <w:hyperlink r:id="rId12" w:history="1">
+        <w:r>
+          <w:rPr>
+            <w:rStyle w:val="Hyperlink"/>
+            <w:rFonts w:ascii="Segoe UI" w:hAnsi="Segoe UI" w:cs="Segoe UI"/>
+            <w:sz w:val="18"/>
+            <w:szCs w:val="18"/>
+            <w:shd w:val="clear" w:color="auto" w:fill="FFFFFF"/>
+          </w:rPr>
+          <w:t>viethoangCIT@users.noreply.github.com</w:t>
+        </w:r>
+      </w:hyperlink>
+      <w:r>
+        <w:rPr>
+          <w:rStyle w:val="Strong"/>
+          <w:rFonts w:ascii="Segoe UI" w:hAnsi="Segoe UI" w:cs="Segoe UI"/>
+          <w:color w:val="586069"/>
+          <w:sz w:val="18"/>
+          <w:szCs w:val="18"/>
+          <w:shd w:val="clear" w:color="auto" w:fill="FFFFFF"/>
+        </w:rPr>
+        <w:t xml:space="preserve"> </w:t>
+      </w:r>
+      <w:bookmarkStart w:id="0" w:name="_GoBack"/>
+      <w:bookmarkEnd w:id="0"/>
     </w:p>
     <w:sectPr>
       <w:pgSz w:w="12240" w:h="15840"/>
@@ -1778,6 +1863,17 @@
       <w:contextualSpacing/>
     </w:pPr>
   </w:style>
+  <w:style w:type="character" w:styleId="Strong">
+    <w:name w:val="Strong"/>
+    <w:basedOn w:val="DefaultParagraphFont"/>
+    <w:uiPriority w:val="22"/>
+    <w:qFormat/>
+    <w:rsid w:val="004D20E9"/>
+    <w:rPr>
+      <w:b/>
+      <w:bCs/>
+    </w:rPr>
+  </w:style>
 </w:styles>
 </file>
 

</xml_diff>

<commit_message>
upload bao cao cac tuan
</commit_message>
<xml_diff>
--- a/Bao_Cao/UNIT TEST.docx
+++ b/Bao_Cao/UNIT TEST.docx
@@ -1156,35 +1156,25 @@
         <w:r>
           <w:rPr>
             <w:rStyle w:val="Hyperlink"/>
-            <w:rFonts w:eastAsia="Times New Roman" w:cs="Times New Roman"/>
-            <w:szCs w:val="28"/>
-          </w:rPr>
-          <w:t>viethoangjk@gmail.com</w:t>
-        </w:r>
-      </w:hyperlink>
-    </w:p>
-    <w:p>
-      <w:pPr>
-        <w:shd w:val="clear" w:color="auto" w:fill="FFFFFF"/>
-        <w:spacing w:after="225" w:line="240" w:lineRule="auto"/>
-        <w:rPr>
-          <w:rFonts w:eastAsia="Times New Roman" w:cs="Times New Roman"/>
-          <w:color w:val="3D3D3D"/>
-          <w:szCs w:val="28"/>
-        </w:rPr>
-      </w:pPr>
-      <w:hyperlink r:id="rId12" w:history="1">
-        <w:r>
-          <w:rPr>
-            <w:rStyle w:val="Hyperlink"/>
             <w:rFonts w:ascii="Segoe UI" w:hAnsi="Segoe UI" w:cs="Segoe UI"/>
             <w:sz w:val="18"/>
             <w:szCs w:val="18"/>
             <w:shd w:val="clear" w:color="auto" w:fill="FFFFFF"/>
           </w:rPr>
-          <w:t>viethoangCIT@users.noreply.github.com</w:t>
+          <w:t>https://github.com/viethoangCIT/CNPT_QL_KiTucXa.git</w:t>
         </w:r>
       </w:hyperlink>
+      <w:r>
+        <w:rPr>
+          <w:rStyle w:val="Strong"/>
+          <w:rFonts w:ascii="Segoe UI" w:hAnsi="Segoe UI" w:cs="Segoe UI"/>
+          <w:color w:val="586069"/>
+          <w:sz w:val="18"/>
+          <w:szCs w:val="18"/>
+          <w:shd w:val="clear" w:color="auto" w:fill="FFFFFF"/>
+        </w:rPr>
+        <w:t xml:space="preserve"> </w:t>
+      </w:r>
       <w:r>
         <w:rPr>
           <w:rStyle w:val="Strong"/>

</xml_diff>